<commit_message>
cambios prueba de aceptacion y documento latex
</commit_message>
<xml_diff>
--- a/Documentos/Pruebas de Aceptacion.docx
+++ b/Documentos/Pruebas de Aceptacion.docx
@@ -230,7 +230,27 @@
                 <w:sz w:val="20"/>
                 <w:szCs w:val="20"/>
               </w:rPr>
-              <w:t xml:space="preserve"> de forma manual</w:t>
+              <w:t xml:space="preserve"> </w:t>
+            </w:r>
+            <w:r>
+              <w:rPr>
+                <w:rFonts w:ascii="LM Roman 10" w:eastAsia="Calibri" w:hAnsi="LM Roman 10" w:cs="Times New Roman"/>
+                <w:b/>
+                <w:sz w:val="20"/>
+                <w:szCs w:val="20"/>
+              </w:rPr>
+              <w:t>con</w:t>
+            </w:r>
+            <w:bookmarkStart w:id="0" w:name="_GoBack"/>
+            <w:bookmarkEnd w:id="0"/>
+            <w:r>
+              <w:rPr>
+                <w:rFonts w:ascii="LM Roman 10" w:eastAsia="Calibri" w:hAnsi="LM Roman 10" w:cs="Times New Roman"/>
+                <w:b/>
+                <w:sz w:val="20"/>
+                <w:szCs w:val="20"/>
+              </w:rPr>
+              <w:t xml:space="preserve"> email</w:t>
             </w:r>
           </w:p>
         </w:tc>
@@ -9154,25 +9174,7 @@
                 <w:sz w:val="20"/>
                 <w:szCs w:val="20"/>
               </w:rPr>
-              <w:t>Dialogo con mensaje “</w:t>
-            </w:r>
-            <w:r>
-              <w:rPr>
-                <w:rFonts w:ascii="LM Roman 10" w:eastAsia="Calibri" w:hAnsi="LM Roman 10" w:cs="Times New Roman"/>
-                <w:bCs/>
-                <w:sz w:val="20"/>
-                <w:szCs w:val="20"/>
-              </w:rPr>
-              <w:t>Solicitud enviada, la solicitud ha sido enviada con éxito</w:t>
-            </w:r>
-            <w:r>
-              <w:rPr>
-                <w:rFonts w:ascii="LM Roman 10" w:eastAsia="Calibri" w:hAnsi="LM Roman 10" w:cs="Times New Roman"/>
-                <w:bCs/>
-                <w:sz w:val="20"/>
-                <w:szCs w:val="20"/>
-              </w:rPr>
-              <w:t>”</w:t>
+              <w:t>Dialogo con mensaje “Solicitud enviada, la solicitud ha sido enviada con éxito”</w:t>
             </w:r>
           </w:p>
         </w:tc>
@@ -14654,25 +14656,7 @@
                 <w:sz w:val="20"/>
                 <w:szCs w:val="20"/>
               </w:rPr>
-              <w:t xml:space="preserve"> </w:t>
-            </w:r>
-            <w:r>
-              <w:rPr>
-                <w:rFonts w:ascii="LM Roman 10" w:eastAsia="Calibri" w:hAnsi="LM Roman 10" w:cs="Times New Roman"/>
-                <w:bCs/>
-                <w:sz w:val="20"/>
-                <w:szCs w:val="20"/>
-              </w:rPr>
-              <w:t xml:space="preserve">Probar escenarios específicos que validen la forma de </w:t>
-            </w:r>
-            <w:r>
-              <w:rPr>
-                <w:rFonts w:ascii="LM Roman 10" w:eastAsia="Calibri" w:hAnsi="LM Roman 10" w:cs="Times New Roman"/>
-                <w:bCs/>
-                <w:sz w:val="20"/>
-                <w:szCs w:val="20"/>
-              </w:rPr>
-              <w:t>crear un nuevo evento en algún sitio que se administre</w:t>
+              <w:t xml:space="preserve"> Probar escenarios específicos que validen la forma de crear un nuevo evento en algún sitio que se administre</w:t>
             </w:r>
           </w:p>
         </w:tc>
@@ -15065,16 +15049,7 @@
                 <w:sz w:val="20"/>
                 <w:szCs w:val="20"/>
               </w:rPr>
-              <w:t xml:space="preserve">formulario </w:t>
-            </w:r>
-            <w:r>
-              <w:rPr>
-                <w:rFonts w:ascii="LM Roman 10" w:eastAsia="Calibri" w:hAnsi="LM Roman 10" w:cs="Times New Roman"/>
-                <w:bCs/>
-                <w:sz w:val="20"/>
-                <w:szCs w:val="20"/>
-              </w:rPr>
-              <w:t>con la fecha de inicio o la fecha de fin menor a la fecha actual</w:t>
+              <w:t>formulario con la fecha de inicio o la fecha de fin menor a la fecha actual</w:t>
             </w:r>
           </w:p>
         </w:tc>
@@ -15101,25 +15076,7 @@
                 <w:sz w:val="20"/>
                 <w:szCs w:val="20"/>
               </w:rPr>
-              <w:t>Mensaje de error “</w:t>
-            </w:r>
-            <w:r>
-              <w:rPr>
-                <w:rFonts w:ascii="LM Roman 10" w:eastAsia="Calibri" w:hAnsi="LM Roman 10" w:cs="Times New Roman"/>
-                <w:bCs/>
-                <w:sz w:val="20"/>
-                <w:szCs w:val="20"/>
-              </w:rPr>
-              <w:t>Las fechas de inicio y fin del evento no puede ser anterior a la fecha actual</w:t>
-            </w:r>
-            <w:r>
-              <w:rPr>
-                <w:rFonts w:ascii="LM Roman 10" w:eastAsia="Calibri" w:hAnsi="LM Roman 10" w:cs="Times New Roman"/>
-                <w:bCs/>
-                <w:sz w:val="20"/>
-                <w:szCs w:val="20"/>
-              </w:rPr>
-              <w:t>”</w:t>
+              <w:t>Mensaje de error “Las fechas de inicio y fin del evento no puede ser anterior a la fecha actual”</w:t>
             </w:r>
           </w:p>
         </w:tc>
@@ -16455,25 +16412,7 @@
                 <w:sz w:val="20"/>
                 <w:szCs w:val="20"/>
               </w:rPr>
-              <w:t xml:space="preserve">Dialogo con mensaje “El evento ha sido </w:t>
-            </w:r>
-            <w:r>
-              <w:rPr>
-                <w:rFonts w:ascii="LM Roman 10" w:eastAsia="Calibri" w:hAnsi="LM Roman 10" w:cs="Times New Roman"/>
-                <w:bCs/>
-                <w:sz w:val="20"/>
-                <w:szCs w:val="20"/>
-              </w:rPr>
-              <w:t>modificado</w:t>
-            </w:r>
-            <w:r>
-              <w:rPr>
-                <w:rFonts w:ascii="LM Roman 10" w:eastAsia="Calibri" w:hAnsi="LM Roman 10" w:cs="Times New Roman"/>
-                <w:bCs/>
-                <w:sz w:val="20"/>
-                <w:szCs w:val="20"/>
-              </w:rPr>
-              <w:t xml:space="preserve"> con éxito”</w:t>
+              <w:t>Dialogo con mensaje “El evento ha sido modificado con éxito”</w:t>
             </w:r>
           </w:p>
         </w:tc>
@@ -17409,17 +17348,7 @@
                 <w:sz w:val="20"/>
                 <w:szCs w:val="20"/>
               </w:rPr>
-              <w:t>ESCENARIO 2</w:t>
-            </w:r>
-            <w:r>
-              <w:rPr>
-                <w:rFonts w:ascii="LM Roman 10" w:eastAsia="Calibri" w:hAnsi="LM Roman 10" w:cs="Times New Roman"/>
-                <w:b/>
-                <w:bCs/>
-                <w:sz w:val="20"/>
-                <w:szCs w:val="20"/>
-              </w:rPr>
-              <w:t xml:space="preserve">: </w:t>
+              <w:t xml:space="preserve">ESCENARIO 2: </w:t>
             </w:r>
             <w:r>
               <w:rPr>
@@ -17473,25 +17402,7 @@
                 <w:sz w:val="20"/>
                 <w:szCs w:val="20"/>
               </w:rPr>
-              <w:t>Dialogo con mensaje “</w:t>
-            </w:r>
-            <w:r>
-              <w:rPr>
-                <w:rFonts w:ascii="LM Roman 10" w:eastAsia="Calibri" w:hAnsi="LM Roman 10" w:cs="Times New Roman"/>
-                <w:bCs/>
-                <w:sz w:val="20"/>
-                <w:szCs w:val="20"/>
-              </w:rPr>
-              <w:t>El producto ha sido creado con éxito. ¿Desea seguir creando productos?</w:t>
-            </w:r>
-            <w:r>
-              <w:rPr>
-                <w:rFonts w:ascii="LM Roman 10" w:eastAsia="Calibri" w:hAnsi="LM Roman 10" w:cs="Times New Roman"/>
-                <w:bCs/>
-                <w:sz w:val="20"/>
-                <w:szCs w:val="20"/>
-              </w:rPr>
-              <w:t>”</w:t>
+              <w:t>Dialogo con mensaje “El producto ha sido creado con éxito. ¿Desea seguir creando productos?”</w:t>
             </w:r>
           </w:p>
         </w:tc>
@@ -18213,43 +18124,7 @@
                 <w:sz w:val="20"/>
                 <w:szCs w:val="20"/>
               </w:rPr>
-              <w:t xml:space="preserve"> </w:t>
-            </w:r>
-            <w:r>
-              <w:rPr>
-                <w:rFonts w:ascii="LM Roman 10" w:eastAsia="Calibri" w:hAnsi="LM Roman 10" w:cs="Times New Roman"/>
-                <w:bCs/>
-                <w:sz w:val="20"/>
-                <w:szCs w:val="20"/>
-              </w:rPr>
-              <w:t xml:space="preserve">Probar escenarios específicos que validen la forma de </w:t>
-            </w:r>
-            <w:r>
-              <w:rPr>
-                <w:rFonts w:ascii="LM Roman 10" w:eastAsia="Calibri" w:hAnsi="LM Roman 10" w:cs="Times New Roman"/>
-                <w:bCs/>
-                <w:sz w:val="20"/>
-                <w:szCs w:val="20"/>
-              </w:rPr>
-              <w:t>modificar</w:t>
-            </w:r>
-            <w:r>
-              <w:rPr>
-                <w:rFonts w:ascii="LM Roman 10" w:eastAsia="Calibri" w:hAnsi="LM Roman 10" w:cs="Times New Roman"/>
-                <w:bCs/>
-                <w:sz w:val="20"/>
-                <w:szCs w:val="20"/>
-              </w:rPr>
-              <w:t xml:space="preserve"> </w:t>
-            </w:r>
-            <w:r>
-              <w:rPr>
-                <w:rFonts w:ascii="LM Roman 10" w:eastAsia="Calibri" w:hAnsi="LM Roman 10" w:cs="Times New Roman"/>
-                <w:bCs/>
-                <w:sz w:val="20"/>
-                <w:szCs w:val="20"/>
-              </w:rPr>
-              <w:t>los datos relacionados a un producto</w:t>
+              <w:t xml:space="preserve"> Probar escenarios específicos que validen la forma de modificar los datos relacionados a un producto</w:t>
             </w:r>
           </w:p>
         </w:tc>
@@ -18384,16 +18259,7 @@
                 <w:sz w:val="20"/>
                 <w:szCs w:val="20"/>
               </w:rPr>
-              <w:t>Enviar</w:t>
-            </w:r>
-            <w:r>
-              <w:rPr>
-                <w:rFonts w:ascii="LM Roman 10" w:eastAsia="Calibri" w:hAnsi="LM Roman 10" w:cs="Times New Roman"/>
-                <w:bCs/>
-                <w:sz w:val="20"/>
-                <w:szCs w:val="20"/>
-              </w:rPr>
-              <w:t xml:space="preserve"> el formulario sin completar un registro obligatorio</w:t>
+              <w:t>Enviar el formulario sin completar un registro obligatorio</w:t>
             </w:r>
           </w:p>
         </w:tc>
@@ -18481,16 +18347,7 @@
                 <w:sz w:val="20"/>
                 <w:szCs w:val="20"/>
               </w:rPr>
-              <w:t>Enviar</w:t>
-            </w:r>
-            <w:r>
-              <w:rPr>
-                <w:rFonts w:ascii="LM Roman 10" w:eastAsia="Calibri" w:hAnsi="LM Roman 10" w:cs="Times New Roman"/>
-                <w:bCs/>
-                <w:sz w:val="20"/>
-                <w:szCs w:val="20"/>
-              </w:rPr>
-              <w:t xml:space="preserve"> el formulario</w:t>
+              <w:t>Enviar el formulario</w:t>
             </w:r>
             <w:r>
               <w:rPr>
@@ -18535,34 +18392,7 @@
                 <w:sz w:val="20"/>
                 <w:szCs w:val="20"/>
               </w:rPr>
-              <w:t xml:space="preserve">Dialogo con mensaje “El producto ha sido </w:t>
-            </w:r>
-            <w:r>
-              <w:rPr>
-                <w:rFonts w:ascii="LM Roman 10" w:eastAsia="Calibri" w:hAnsi="LM Roman 10" w:cs="Times New Roman"/>
-                <w:bCs/>
-                <w:sz w:val="20"/>
-                <w:szCs w:val="20"/>
-              </w:rPr>
-              <w:t>modificado</w:t>
-            </w:r>
-            <w:r>
-              <w:rPr>
-                <w:rFonts w:ascii="LM Roman 10" w:eastAsia="Calibri" w:hAnsi="LM Roman 10" w:cs="Times New Roman"/>
-                <w:bCs/>
-                <w:sz w:val="20"/>
-                <w:szCs w:val="20"/>
-              </w:rPr>
-              <w:t xml:space="preserve"> con éxito</w:t>
-            </w:r>
-            <w:r>
-              <w:rPr>
-                <w:rFonts w:ascii="LM Roman 10" w:eastAsia="Calibri" w:hAnsi="LM Roman 10" w:cs="Times New Roman"/>
-                <w:bCs/>
-                <w:sz w:val="20"/>
-                <w:szCs w:val="20"/>
-              </w:rPr>
-              <w:t>.”</w:t>
+              <w:t>Dialogo con mensaje “El producto ha sido modificado con éxito.”</w:t>
             </w:r>
           </w:p>
         </w:tc>
@@ -19614,17 +19444,7 @@
                 <w:sz w:val="20"/>
                 <w:szCs w:val="20"/>
               </w:rPr>
-              <w:t>ESCENARIO 3</w:t>
-            </w:r>
-            <w:r>
-              <w:rPr>
-                <w:rFonts w:ascii="LM Roman 10" w:eastAsia="Calibri" w:hAnsi="LM Roman 10" w:cs="Times New Roman"/>
-                <w:b/>
-                <w:bCs/>
-                <w:sz w:val="20"/>
-                <w:szCs w:val="20"/>
-              </w:rPr>
-              <w:t xml:space="preserve">: </w:t>
+              <w:t xml:space="preserve">ESCENARIO 3: </w:t>
             </w:r>
             <w:r>
               <w:rPr>
@@ -19678,36 +19498,7 @@
                 <w:sz w:val="20"/>
                 <w:szCs w:val="20"/>
               </w:rPr>
-              <w:t>Dialogo con mensaje “</w:t>
-            </w:r>
-            <w:r>
-              <w:rPr>
-                <w:rFonts w:ascii="LM Roman 10" w:eastAsia="Calibri" w:hAnsi="LM Roman 10" w:cs="Times New Roman"/>
-                <w:bCs/>
-                <w:sz w:val="20"/>
-                <w:szCs w:val="20"/>
-              </w:rPr>
-              <w:t>El lu</w:t>
-            </w:r>
-            <w:bookmarkStart w:id="0" w:name="_GoBack"/>
-            <w:bookmarkEnd w:id="0"/>
-            <w:r>
-              <w:rPr>
-                <w:rFonts w:ascii="LM Roman 10" w:eastAsia="Calibri" w:hAnsi="LM Roman 10" w:cs="Times New Roman"/>
-                <w:bCs/>
-                <w:sz w:val="20"/>
-                <w:szCs w:val="20"/>
-              </w:rPr>
-              <w:t>gar</w:t>
-            </w:r>
-            <w:r>
-              <w:rPr>
-                <w:rFonts w:ascii="LM Roman 10" w:eastAsia="Calibri" w:hAnsi="LM Roman 10" w:cs="Times New Roman"/>
-                <w:bCs/>
-                <w:sz w:val="20"/>
-                <w:szCs w:val="20"/>
-              </w:rPr>
-              <w:t xml:space="preserve"> ha sido modificado con éxito”</w:t>
+              <w:t>Dialogo con mensaje “El lugar ha sido modificado con éxito”</w:t>
             </w:r>
           </w:p>
         </w:tc>

</xml_diff>